<commit_message>
add some draft to our project report
</commit_message>
<xml_diff>
--- a/Deep Learning Project.docx
+++ b/Deep Learning Project.docx
@@ -248,9 +248,8 @@
           <w:spacing w:val="-1"/>
           <w:shd w:val="clear" w:color="auto" w:fill="FFFFFF"/>
         </w:rPr>
-        <w:t xml:space="preserve">for our project, we build </w:t>
-      </w:r>
-      <w:proofErr w:type="gramStart"/>
+        <w:t>for our project, we build a</w:t>
+      </w:r>
       <w:r>
         <w:rPr>
           <w:rFonts w:ascii="charter" w:eastAsia="Times New Roman" w:hAnsi="charter" w:cs="Times New Roman"/>
@@ -258,9 +257,8 @@
           <w:spacing w:val="-1"/>
           <w:shd w:val="clear" w:color="auto" w:fill="FFFFFF"/>
         </w:rPr>
-        <w:t>a</w:t>
-      </w:r>
-      <w:proofErr w:type="gramEnd"/>
+        <w:t>n</w:t>
+      </w:r>
       <w:r>
         <w:rPr>
           <w:rFonts w:ascii="charter" w:eastAsia="Times New Roman" w:hAnsi="charter" w:cs="Times New Roman"/>
@@ -287,6 +285,15 @@
           <w:shd w:val="clear" w:color="auto" w:fill="FFFFFF"/>
         </w:rPr>
         <w:t>ies.</w:t>
+      </w:r>
+      <w:r>
+        <w:rPr>
+          <w:rFonts w:ascii="charter" w:eastAsia="Times New Roman" w:hAnsi="charter" w:cs="Times New Roman"/>
+          <w:color w:val="292929"/>
+          <w:spacing w:val="-1"/>
+          <w:shd w:val="clear" w:color="auto" w:fill="FFFFFF"/>
+        </w:rPr>
+        <w:t xml:space="preserve"> </w:t>
       </w:r>
     </w:p>
     <w:p>
@@ -314,23 +321,63 @@
     <w:p>
       <w:pPr>
         <w:pStyle w:val="ListParagraph"/>
-        <w:numPr>
-          <w:ilvl w:val="0"/>
-          <w:numId w:val="1"/>
-        </w:numPr>
-        <w:rPr>
-          <w:color w:val="0070C0"/>
-          <w:sz w:val="36"/>
-          <w:szCs w:val="36"/>
-        </w:rPr>
-      </w:pPr>
-      <w:r>
-        <w:rPr>
-          <w:color w:val="0070C0"/>
-          <w:sz w:val="36"/>
-          <w:szCs w:val="36"/>
-        </w:rPr>
-        <w:t>Data Overview</w:t>
+        <w:rPr>
+          <w:color w:val="000000" w:themeColor="text1"/>
+        </w:rPr>
+      </w:pPr>
+      <w:r>
+        <w:rPr>
+          <w:color w:val="000000" w:themeColor="text1"/>
+        </w:rPr>
+        <w:t xml:space="preserve">The tools we used are </w:t>
+      </w:r>
+      <w:proofErr w:type="spellStart"/>
+      <w:r>
+        <w:rPr>
+          <w:color w:val="000000" w:themeColor="text1"/>
+        </w:rPr>
+        <w:t>Keras</w:t>
+      </w:r>
+      <w:proofErr w:type="spellEnd"/>
+      <w:r>
+        <w:rPr>
+          <w:color w:val="000000" w:themeColor="text1"/>
+        </w:rPr>
+        <w:t xml:space="preserve"> on </w:t>
+      </w:r>
+      <w:proofErr w:type="gramStart"/>
+      <w:r>
+        <w:rPr>
+          <w:color w:val="000000" w:themeColor="text1"/>
+        </w:rPr>
+        <w:t>Python, and</w:t>
+      </w:r>
+      <w:proofErr w:type="gramEnd"/>
+      <w:r>
+        <w:rPr>
+          <w:color w:val="000000" w:themeColor="text1"/>
+        </w:rPr>
+        <w:t xml:space="preserve"> google </w:t>
+      </w:r>
+      <w:proofErr w:type="spellStart"/>
+      <w:r>
+        <w:rPr>
+          <w:color w:val="000000" w:themeColor="text1"/>
+        </w:rPr>
+        <w:t>colab</w:t>
+      </w:r>
+      <w:proofErr w:type="spellEnd"/>
+      <w:r>
+        <w:rPr>
+          <w:color w:val="000000" w:themeColor="text1"/>
+        </w:rPr>
+        <w:t xml:space="preserve">; </w:t>
+      </w:r>
+      <w:r>
+        <w:rPr>
+          <w:color w:val="000000" w:themeColor="text1"/>
+        </w:rPr>
+        <w:t>the dataset we used are collected from Kaggle.</w:t>
       </w:r>
     </w:p>
     <w:p>
@@ -352,7 +399,21 @@
           <w:sz w:val="36"/>
           <w:szCs w:val="36"/>
         </w:rPr>
-        <w:t>Data Pre-processing</w:t>
+        <w:t>Data Overview</w:t>
+      </w:r>
+    </w:p>
+    <w:p>
+      <w:pPr>
+        <w:pStyle w:val="ListParagraph"/>
+        <w:rPr>
+          <w:color w:val="0070C0"/>
+        </w:rPr>
+      </w:pPr>
+      <w:r>
+        <w:rPr>
+          <w:color w:val="000000" w:themeColor="text1"/>
+        </w:rPr>
+        <w:t>the datasets we use are human responses and robot responses each contains 2363 entries records.</w:t>
       </w:r>
     </w:p>
     <w:p>
@@ -374,7 +435,234 @@
           <w:sz w:val="36"/>
           <w:szCs w:val="36"/>
         </w:rPr>
+        <w:t>Data Pre-processing</w:t>
+      </w:r>
+    </w:p>
+    <w:p>
+      <w:pPr>
+        <w:pStyle w:val="ListParagraph"/>
+        <w:rPr>
+          <w:color w:val="000000" w:themeColor="text1"/>
+        </w:rPr>
+      </w:pPr>
+      <w:r>
+        <w:rPr>
+          <w:color w:val="000000" w:themeColor="text1"/>
+        </w:rPr>
+        <w:t>We used regular expression to clean our data, then we grouped human response with robot response as following code sh</w:t>
+      </w:r>
+      <w:r>
+        <w:rPr>
+          <w:color w:val="000000" w:themeColor="text1"/>
+        </w:rPr>
+        <w:t>ow</w:t>
+      </w:r>
+      <w:r>
+        <w:rPr>
+          <w:color w:val="000000" w:themeColor="text1"/>
+        </w:rPr>
+        <w:t>s:</w:t>
+      </w:r>
+    </w:p>
+    <w:p>
+      <w:pPr>
+        <w:pStyle w:val="ListParagraph"/>
+        <w:rPr>
+          <w:color w:val="000000" w:themeColor="text1"/>
+        </w:rPr>
+      </w:pPr>
+      <w:r>
+        <w:rPr>
+          <w:noProof/>
+          <w:color w:val="000000" w:themeColor="text1"/>
+        </w:rPr>
+        <w:drawing>
+          <wp:inline distT="0" distB="0" distL="0" distR="0" wp14:anchorId="284B5B43" wp14:editId="5DADD181">
+            <wp:extent cx="5943600" cy="2860040"/>
+            <wp:effectExtent l="0" t="0" r="0" b="0"/>
+            <wp:docPr id="1" name="Picture 1" descr="Text&#10;&#10;Description automatically generated"/>
+            <wp:cNvGraphicFramePr>
+              <a:graphicFrameLocks xmlns:a="http://schemas.openxmlformats.org/drawingml/2006/main" noChangeAspect="1"/>
+            </wp:cNvGraphicFramePr>
+            <a:graphic xmlns:a="http://schemas.openxmlformats.org/drawingml/2006/main">
+              <a:graphicData uri="http://schemas.openxmlformats.org/drawingml/2006/picture">
+                <pic:pic xmlns:pic="http://schemas.openxmlformats.org/drawingml/2006/picture">
+                  <pic:nvPicPr>
+                    <pic:cNvPr id="1" name="Picture 1" descr="Text&#10;&#10;Description automatically generated"/>
+                    <pic:cNvPicPr/>
+                  </pic:nvPicPr>
+                  <pic:blipFill>
+                    <a:blip r:embed="rId5">
+                      <a:extLst>
+                        <a:ext uri="{28A0092B-C50C-407E-A947-70E740481C1C}">
+                          <a14:useLocalDpi xmlns:a14="http://schemas.microsoft.com/office/drawing/2010/main" val="0"/>
+                        </a:ext>
+                      </a:extLst>
+                    </a:blip>
+                    <a:stretch>
+                      <a:fillRect/>
+                    </a:stretch>
+                  </pic:blipFill>
+                  <pic:spPr>
+                    <a:xfrm>
+                      <a:off x="0" y="0"/>
+                      <a:ext cx="5943600" cy="2860040"/>
+                    </a:xfrm>
+                    <a:prstGeom prst="rect">
+                      <a:avLst/>
+                    </a:prstGeom>
+                  </pic:spPr>
+                </pic:pic>
+              </a:graphicData>
+            </a:graphic>
+          </wp:inline>
+        </w:drawing>
+      </w:r>
+    </w:p>
+    <w:p>
+      <w:pPr>
+        <w:pStyle w:val="ListParagraph"/>
+        <w:numPr>
+          <w:ilvl w:val="0"/>
+          <w:numId w:val="1"/>
+        </w:numPr>
+        <w:rPr>
+          <w:color w:val="0070C0"/>
+          <w:sz w:val="36"/>
+          <w:szCs w:val="36"/>
+        </w:rPr>
+      </w:pPr>
+      <w:r>
+        <w:rPr>
+          <w:color w:val="0070C0"/>
+          <w:sz w:val="36"/>
+          <w:szCs w:val="36"/>
+        </w:rPr>
         <w:t>Model Selection</w:t>
+      </w:r>
+    </w:p>
+    <w:p>
+      <w:pPr>
+        <w:pStyle w:val="ListParagraph"/>
+        <w:rPr>
+          <w:color w:val="000000" w:themeColor="text1"/>
+        </w:rPr>
+      </w:pPr>
+      <w:r>
+        <w:rPr>
+          <w:color w:val="000000" w:themeColor="text1"/>
+        </w:rPr>
+        <w:t xml:space="preserve">We selected seq2seq model as our training model. </w:t>
+      </w:r>
+    </w:p>
+    <w:p>
+      <w:pPr>
+        <w:pStyle w:val="ListParagraph"/>
+        <w:rPr>
+          <w:color w:val="000000" w:themeColor="text1"/>
+        </w:rPr>
+      </w:pPr>
+      <w:r>
+        <w:rPr>
+          <w:noProof/>
+          <w:color w:val="000000" w:themeColor="text1"/>
+        </w:rPr>
+        <w:lastRenderedPageBreak/>
+        <w:drawing>
+          <wp:inline distT="0" distB="0" distL="0" distR="0" wp14:anchorId="12A7566E" wp14:editId="22E90C23">
+            <wp:extent cx="4191000" cy="2159000"/>
+            <wp:effectExtent l="0" t="0" r="0" b="0"/>
+            <wp:docPr id="2" name="Picture 2" descr="Diagram&#10;&#10;Description automatically generated"/>
+            <wp:cNvGraphicFramePr>
+              <a:graphicFrameLocks xmlns:a="http://schemas.openxmlformats.org/drawingml/2006/main" noChangeAspect="1"/>
+            </wp:cNvGraphicFramePr>
+            <a:graphic xmlns:a="http://schemas.openxmlformats.org/drawingml/2006/main">
+              <a:graphicData uri="http://schemas.openxmlformats.org/drawingml/2006/picture">
+                <pic:pic xmlns:pic="http://schemas.openxmlformats.org/drawingml/2006/picture">
+                  <pic:nvPicPr>
+                    <pic:cNvPr id="2" name="Picture 2" descr="Diagram&#10;&#10;Description automatically generated"/>
+                    <pic:cNvPicPr/>
+                  </pic:nvPicPr>
+                  <pic:blipFill>
+                    <a:blip r:embed="rId6">
+                      <a:extLst>
+                        <a:ext uri="{28A0092B-C50C-407E-A947-70E740481C1C}">
+                          <a14:useLocalDpi xmlns:a14="http://schemas.microsoft.com/office/drawing/2010/main" val="0"/>
+                        </a:ext>
+                      </a:extLst>
+                    </a:blip>
+                    <a:stretch>
+                      <a:fillRect/>
+                    </a:stretch>
+                  </pic:blipFill>
+                  <pic:spPr>
+                    <a:xfrm>
+                      <a:off x="0" y="0"/>
+                      <a:ext cx="4191000" cy="2159000"/>
+                    </a:xfrm>
+                    <a:prstGeom prst="rect">
+                      <a:avLst/>
+                    </a:prstGeom>
+                  </pic:spPr>
+                </pic:pic>
+              </a:graphicData>
+            </a:graphic>
+          </wp:inline>
+        </w:drawing>
+      </w:r>
+    </w:p>
+    <w:p>
+      <w:pPr>
+        <w:pStyle w:val="ListParagraph"/>
+        <w:rPr>
+          <w:color w:val="000000" w:themeColor="text1"/>
+        </w:rPr>
+      </w:pPr>
+      <w:r>
+        <w:rPr>
+          <w:color w:val="000000" w:themeColor="text1"/>
+        </w:rPr>
+        <w:t>Figure 1</w:t>
+      </w:r>
+    </w:p>
+    <w:p>
+      <w:pPr>
+        <w:pStyle w:val="ListParagraph"/>
+        <w:rPr>
+          <w:color w:val="000000" w:themeColor="text1"/>
+        </w:rPr>
+      </w:pPr>
+    </w:p>
+    <w:p>
+      <w:pPr>
+        <w:pStyle w:val="ListParagraph"/>
+        <w:rPr>
+          <w:color w:val="000000" w:themeColor="text1"/>
+        </w:rPr>
+      </w:pPr>
+      <w:r>
+        <w:rPr>
+          <w:color w:val="000000" w:themeColor="text1"/>
+        </w:rPr>
+        <w:t xml:space="preserve">As figure 1 shows above, </w:t>
+      </w:r>
+      <w:r>
+        <w:rPr>
+          <w:color w:val="000000" w:themeColor="text1"/>
+        </w:rPr>
+        <w:t xml:space="preserve">The seq2seq model also called encoder-decoder model which use long-short term memory for text generation from the training </w:t>
+      </w:r>
+      <w:r>
+        <w:rPr>
+          <w:color w:val="000000" w:themeColor="text1"/>
+        </w:rPr>
+        <w:t>sets.</w:t>
+      </w:r>
+      <w:r>
+        <w:rPr>
+          <w:color w:val="000000" w:themeColor="text1"/>
+        </w:rPr>
+        <w:t xml:space="preserve"> It predicts a word given in the user input and then each of the next words is predicted using the probability of likelihood of that word to occur.</w:t>
       </w:r>
     </w:p>
     <w:p>

</xml_diff>

<commit_message>
add one-hot python and report
</commit_message>
<xml_diff>
--- a/Deep Learning Project.docx
+++ b/Deep Learning Project.docx
@@ -213,7 +213,7 @@
           <w:szCs w:val="36"/>
         </w:rPr>
         <w:lastRenderedPageBreak/>
-        <w:t>Introduction</w:t>
+        <w:t>Summary</w:t>
       </w:r>
     </w:p>
     <w:p>
@@ -317,6 +317,22 @@
         </w:rPr>
         <w:t>Tools and Datasets</w:t>
       </w:r>
+      <w:r>
+        <w:rPr>
+          <w:color w:val="0070C0"/>
+          <w:sz w:val="36"/>
+          <w:szCs w:val="36"/>
+        </w:rPr>
+        <w:t xml:space="preserve"> </w:t>
+      </w:r>
+      <w:r>
+        <w:rPr>
+          <w:color w:val="0070C0"/>
+          <w:sz w:val="36"/>
+          <w:szCs w:val="36"/>
+        </w:rPr>
+        <w:t>Overview</w:t>
+      </w:r>
     </w:p>
     <w:p>
       <w:pPr>
@@ -329,7 +345,19 @@
         <w:rPr>
           <w:color w:val="000000" w:themeColor="text1"/>
         </w:rPr>
-        <w:t xml:space="preserve">The tools we used are </w:t>
+        <w:t>W</w:t>
+      </w:r>
+      <w:r>
+        <w:rPr>
+          <w:color w:val="000000" w:themeColor="text1"/>
+        </w:rPr>
+        <w:t>e used Python</w:t>
+      </w:r>
+      <w:r>
+        <w:rPr>
+          <w:color w:val="000000" w:themeColor="text1"/>
+        </w:rPr>
+        <w:t xml:space="preserve"> and </w:t>
       </w:r>
       <w:proofErr w:type="spellStart"/>
       <w:r>
@@ -343,21 +371,13 @@
         <w:rPr>
           <w:color w:val="000000" w:themeColor="text1"/>
         </w:rPr>
-        <w:t xml:space="preserve"> on </w:t>
-      </w:r>
-      <w:proofErr w:type="gramStart"/>
-      <w:r>
-        <w:rPr>
-          <w:color w:val="000000" w:themeColor="text1"/>
-        </w:rPr>
-        <w:t>Python, and</w:t>
-      </w:r>
-      <w:proofErr w:type="gramEnd"/>
-      <w:r>
-        <w:rPr>
-          <w:color w:val="000000" w:themeColor="text1"/>
-        </w:rPr>
-        <w:t xml:space="preserve"> google </w:t>
+        <w:t xml:space="preserve"> API to build our deep learning models</w:t>
+      </w:r>
+      <w:r>
+        <w:rPr>
+          <w:color w:val="000000" w:themeColor="text1"/>
+        </w:rPr>
+        <w:t xml:space="preserve">, and google </w:t>
       </w:r>
       <w:proofErr w:type="spellStart"/>
       <w:r>
@@ -377,8 +397,34 @@
         <w:rPr>
           <w:color w:val="000000" w:themeColor="text1"/>
         </w:rPr>
-        <w:t>the dataset we used are collected from Kaggle.</w:t>
-      </w:r>
+        <w:t>the dataset</w:t>
+      </w:r>
+      <w:r>
+        <w:rPr>
+          <w:color w:val="000000" w:themeColor="text1"/>
+        </w:rPr>
+        <w:t>s</w:t>
+      </w:r>
+      <w:r>
+        <w:rPr>
+          <w:color w:val="000000" w:themeColor="text1"/>
+        </w:rPr>
+        <w:t xml:space="preserve"> we used are collected from Kaggle</w:t>
+      </w:r>
+      <w:r>
+        <w:rPr>
+          <w:color w:val="000000" w:themeColor="text1"/>
+        </w:rPr>
+        <w:t xml:space="preserve"> which consists of 2363 entries records conversations between a human and other human acting as a companion bot.</w:t>
+      </w:r>
+    </w:p>
+    <w:p>
+      <w:pPr>
+        <w:pStyle w:val="ListParagraph"/>
+        <w:rPr>
+          <w:color w:val="000000" w:themeColor="text1"/>
+        </w:rPr>
+      </w:pPr>
     </w:p>
     <w:p>
       <w:pPr>
@@ -399,74 +445,88 @@
           <w:sz w:val="36"/>
           <w:szCs w:val="36"/>
         </w:rPr>
-        <w:t>Data Overview</w:t>
+        <w:t>Data Pre-processing</w:t>
       </w:r>
     </w:p>
     <w:p>
       <w:pPr>
         <w:pStyle w:val="ListParagraph"/>
         <w:rPr>
-          <w:color w:val="0070C0"/>
-        </w:rPr>
-      </w:pPr>
-      <w:r>
-        <w:rPr>
-          <w:color w:val="000000" w:themeColor="text1"/>
-        </w:rPr>
-        <w:t>the datasets we use are human responses and robot responses each contains 2363 entries records.</w:t>
-      </w:r>
+          <w:color w:val="000000" w:themeColor="text1"/>
+        </w:rPr>
+      </w:pPr>
+      <w:r>
+        <w:rPr>
+          <w:color w:val="000000" w:themeColor="text1"/>
+        </w:rPr>
+        <w:t xml:space="preserve">We used </w:t>
+      </w:r>
+      <w:r>
+        <w:rPr>
+          <w:color w:val="000000" w:themeColor="text1"/>
+        </w:rPr>
+        <w:t xml:space="preserve">text mining technique </w:t>
+      </w:r>
+      <w:r>
+        <w:rPr>
+          <w:color w:val="000000" w:themeColor="text1"/>
+        </w:rPr>
+        <w:t xml:space="preserve">to </w:t>
+      </w:r>
+      <w:r>
+        <w:rPr>
+          <w:color w:val="000000" w:themeColor="text1"/>
+        </w:rPr>
+        <w:t>do text corpus preprocessing</w:t>
+      </w:r>
+      <w:r>
+        <w:rPr>
+          <w:color w:val="000000" w:themeColor="text1"/>
+        </w:rPr>
+        <w:t xml:space="preserve">. We remove punctuation and space </w:t>
+      </w:r>
+      <w:r>
+        <w:rPr>
+          <w:color w:val="000000" w:themeColor="text1"/>
+        </w:rPr>
+        <w:t>with the help of regular expression</w:t>
+      </w:r>
+      <w:r>
+        <w:rPr>
+          <w:color w:val="000000" w:themeColor="text1"/>
+        </w:rPr>
+        <w:t xml:space="preserve">. After that, </w:t>
+      </w:r>
+      <w:r>
+        <w:rPr>
+          <w:color w:val="000000" w:themeColor="text1"/>
+        </w:rPr>
+        <w:t xml:space="preserve">we grouped human response with robot response as </w:t>
+      </w:r>
+      <w:r>
+        <w:rPr>
+          <w:color w:val="000000" w:themeColor="text1"/>
+        </w:rPr>
+        <w:t xml:space="preserve">pairs of sentences since we need to use human response as input sequence and robot response as target sequence, then we shuffle the orders of theses sentence </w:t>
+      </w:r>
+      <w:proofErr w:type="gramStart"/>
+      <w:r>
+        <w:rPr>
+          <w:color w:val="000000" w:themeColor="text1"/>
+        </w:rPr>
+        <w:t xml:space="preserve">pairs </w:t>
+      </w:r>
+      <w:r>
+        <w:rPr>
+          <w:color w:val="000000" w:themeColor="text1"/>
+        </w:rPr>
+        <w:t>:</w:t>
+      </w:r>
+      <w:proofErr w:type="gramEnd"/>
     </w:p>
     <w:p>
       <w:pPr>
         <w:pStyle w:val="ListParagraph"/>
-        <w:numPr>
-          <w:ilvl w:val="0"/>
-          <w:numId w:val="1"/>
-        </w:numPr>
-        <w:rPr>
-          <w:color w:val="0070C0"/>
-          <w:sz w:val="36"/>
-          <w:szCs w:val="36"/>
-        </w:rPr>
-      </w:pPr>
-      <w:r>
-        <w:rPr>
-          <w:color w:val="0070C0"/>
-          <w:sz w:val="36"/>
-          <w:szCs w:val="36"/>
-        </w:rPr>
-        <w:t>Data Pre-processing</w:t>
-      </w:r>
-    </w:p>
-    <w:p>
-      <w:pPr>
-        <w:pStyle w:val="ListParagraph"/>
-        <w:rPr>
-          <w:color w:val="000000" w:themeColor="text1"/>
-        </w:rPr>
-      </w:pPr>
-      <w:r>
-        <w:rPr>
-          <w:color w:val="000000" w:themeColor="text1"/>
-        </w:rPr>
-        <w:t>We used regular expression to clean our data, then we grouped human response with robot response as following code sh</w:t>
-      </w:r>
-      <w:r>
-        <w:rPr>
-          <w:color w:val="000000" w:themeColor="text1"/>
-        </w:rPr>
-        <w:t>ow</w:t>
-      </w:r>
-      <w:r>
-        <w:rPr>
-          <w:color w:val="000000" w:themeColor="text1"/>
-        </w:rPr>
-        <w:t>s:</w:t>
-      </w:r>
-    </w:p>
-    <w:p>
-      <w:pPr>
-        <w:pStyle w:val="ListParagraph"/>
         <w:rPr>
           <w:color w:val="000000" w:themeColor="text1"/>
         </w:rPr>
@@ -477,10 +537,10 @@
           <w:color w:val="000000" w:themeColor="text1"/>
         </w:rPr>
         <w:drawing>
-          <wp:inline distT="0" distB="0" distL="0" distR="0" wp14:anchorId="284B5B43" wp14:editId="5DADD181">
-            <wp:extent cx="5943600" cy="2860040"/>
+          <wp:inline distT="0" distB="0" distL="0" distR="0" wp14:anchorId="0747E516" wp14:editId="50B97A5A">
+            <wp:extent cx="4321399" cy="2216102"/>
             <wp:effectExtent l="0" t="0" r="0" b="0"/>
-            <wp:docPr id="1" name="Picture 1" descr="Text&#10;&#10;Description automatically generated"/>
+            <wp:docPr id="4" name="Picture 4" descr="Text&#10;&#10;Description automatically generated"/>
             <wp:cNvGraphicFramePr>
               <a:graphicFrameLocks xmlns:a="http://schemas.openxmlformats.org/drawingml/2006/main" noChangeAspect="1"/>
             </wp:cNvGraphicFramePr>
@@ -488,11 +548,11 @@
               <a:graphicData uri="http://schemas.openxmlformats.org/drawingml/2006/picture">
                 <pic:pic xmlns:pic="http://schemas.openxmlformats.org/drawingml/2006/picture">
                   <pic:nvPicPr>
-                    <pic:cNvPr id="1" name="Picture 1" descr="Text&#10;&#10;Description automatically generated"/>
+                    <pic:cNvPr id="4" name="Picture 4" descr="Text&#10;&#10;Description automatically generated"/>
                     <pic:cNvPicPr/>
                   </pic:nvPicPr>
                   <pic:blipFill>
-                    <a:blip r:embed="rId5">
+                    <a:blip r:embed="rId5" cstate="print">
                       <a:extLst>
                         <a:ext uri="{28A0092B-C50C-407E-A947-70E740481C1C}">
                           <a14:useLocalDpi xmlns:a14="http://schemas.microsoft.com/office/drawing/2010/main" val="0"/>
@@ -506,7 +566,7 @@
                   <pic:spPr>
                     <a:xfrm>
                       <a:off x="0" y="0"/>
-                      <a:ext cx="5943600" cy="2860040"/>
+                      <a:ext cx="4340280" cy="2225785"/>
                     </a:xfrm>
                     <a:prstGeom prst="rect">
                       <a:avLst/>
@@ -522,23 +582,15 @@
     <w:p>
       <w:pPr>
         <w:pStyle w:val="ListParagraph"/>
-        <w:numPr>
-          <w:ilvl w:val="0"/>
-          <w:numId w:val="1"/>
-        </w:numPr>
-        <w:rPr>
-          <w:color w:val="0070C0"/>
-          <w:sz w:val="36"/>
-          <w:szCs w:val="36"/>
-        </w:rPr>
-      </w:pPr>
-      <w:r>
-        <w:rPr>
-          <w:color w:val="0070C0"/>
-          <w:sz w:val="36"/>
-          <w:szCs w:val="36"/>
-        </w:rPr>
-        <w:t>Model Selection</w:t>
+        <w:rPr>
+          <w:color w:val="000000" w:themeColor="text1"/>
+        </w:rPr>
+      </w:pPr>
+      <w:r>
+        <w:rPr>
+          <w:color w:val="000000" w:themeColor="text1"/>
+        </w:rPr>
+        <w:t>Here is output for first 10 sentence pairs</w:t>
       </w:r>
     </w:p>
     <w:p>
@@ -550,29 +602,14 @@
       </w:pPr>
       <w:r>
         <w:rPr>
-          <w:color w:val="000000" w:themeColor="text1"/>
-        </w:rPr>
-        <w:t xml:space="preserve">We selected seq2seq model as our training model. </w:t>
-      </w:r>
-    </w:p>
-    <w:p>
-      <w:pPr>
-        <w:pStyle w:val="ListParagraph"/>
-        <w:rPr>
-          <w:color w:val="000000" w:themeColor="text1"/>
-        </w:rPr>
-      </w:pPr>
-      <w:r>
-        <w:rPr>
           <w:noProof/>
           <w:color w:val="000000" w:themeColor="text1"/>
         </w:rPr>
-        <w:lastRenderedPageBreak/>
         <w:drawing>
-          <wp:inline distT="0" distB="0" distL="0" distR="0" wp14:anchorId="12A7566E" wp14:editId="22E90C23">
-            <wp:extent cx="4191000" cy="2159000"/>
-            <wp:effectExtent l="0" t="0" r="0" b="0"/>
-            <wp:docPr id="2" name="Picture 2" descr="Diagram&#10;&#10;Description automatically generated"/>
+          <wp:inline distT="0" distB="0" distL="0" distR="0" wp14:anchorId="05081474" wp14:editId="0041AD42">
+            <wp:extent cx="5943600" cy="1824990"/>
+            <wp:effectExtent l="0" t="0" r="0" b="3810"/>
+            <wp:docPr id="3" name="Picture 3" descr="Text, letter&#10;&#10;Description automatically generated"/>
             <wp:cNvGraphicFramePr>
               <a:graphicFrameLocks xmlns:a="http://schemas.openxmlformats.org/drawingml/2006/main" noChangeAspect="1"/>
             </wp:cNvGraphicFramePr>
@@ -580,11 +617,11 @@
               <a:graphicData uri="http://schemas.openxmlformats.org/drawingml/2006/picture">
                 <pic:pic xmlns:pic="http://schemas.openxmlformats.org/drawingml/2006/picture">
                   <pic:nvPicPr>
-                    <pic:cNvPr id="2" name="Picture 2" descr="Diagram&#10;&#10;Description automatically generated"/>
+                    <pic:cNvPr id="3" name="Picture 3" descr="Text, letter&#10;&#10;Description automatically generated"/>
                     <pic:cNvPicPr/>
                   </pic:nvPicPr>
                   <pic:blipFill>
-                    <a:blip r:embed="rId6">
+                    <a:blip r:embed="rId6" cstate="print">
                       <a:extLst>
                         <a:ext uri="{28A0092B-C50C-407E-A947-70E740481C1C}">
                           <a14:useLocalDpi xmlns:a14="http://schemas.microsoft.com/office/drawing/2010/main" val="0"/>
@@ -598,7 +635,7 @@
                   <pic:spPr>
                     <a:xfrm>
                       <a:off x="0" y="0"/>
-                      <a:ext cx="4191000" cy="2159000"/>
+                      <a:ext cx="5943600" cy="1824990"/>
                     </a:xfrm>
                     <a:prstGeom prst="rect">
                       <a:avLst/>
@@ -613,6 +650,32 @@
     </w:p>
     <w:p>
       <w:pPr>
+        <w:ind w:left="720"/>
+        <w:rPr>
+          <w:color w:val="000000" w:themeColor="text1"/>
+        </w:rPr>
+      </w:pPr>
+      <w:r>
+        <w:rPr>
+          <w:color w:val="000000" w:themeColor="text1"/>
+        </w:rPr>
+        <w:t>F</w:t>
+      </w:r>
+      <w:r>
+        <w:rPr>
+          <w:color w:val="000000" w:themeColor="text1"/>
+        </w:rPr>
+        <w:t>or target sequences, we have to add</w:t>
+      </w:r>
+      <w:r>
+        <w:rPr>
+          <w:color w:val="000000" w:themeColor="text1"/>
+        </w:rPr>
+        <w:t xml:space="preserve"> &lt;START&gt; at the beginning of the target sentence and &lt;END&gt; at the end of the target sentence.</w:t>
+      </w:r>
+    </w:p>
+    <w:p>
+      <w:pPr>
         <w:pStyle w:val="ListParagraph"/>
         <w:rPr>
           <w:color w:val="000000" w:themeColor="text1"/>
@@ -622,7 +685,25 @@
         <w:rPr>
           <w:color w:val="000000" w:themeColor="text1"/>
         </w:rPr>
-        <w:t>Figure 1</w:t>
+        <w:t xml:space="preserve">Then we need to do tokenization, we created separate lists for unique input tokens and </w:t>
+      </w:r>
+      <w:r>
+        <w:rPr>
+          <w:color w:val="000000" w:themeColor="text1"/>
+        </w:rPr>
+        <w:t xml:space="preserve">unique </w:t>
+      </w:r>
+      <w:r>
+        <w:rPr>
+          <w:color w:val="000000" w:themeColor="text1"/>
+        </w:rPr>
+        <w:t>target tokens</w:t>
+      </w:r>
+      <w:r>
+        <w:rPr>
+          <w:color w:val="000000" w:themeColor="text1"/>
+        </w:rPr>
+        <w:t xml:space="preserve">. </w:t>
       </w:r>
     </w:p>
     <w:p>
@@ -632,6 +713,25 @@
           <w:color w:val="000000" w:themeColor="text1"/>
         </w:rPr>
       </w:pPr>
+      <w:r>
+        <w:rPr>
+          <w:color w:val="000000" w:themeColor="text1"/>
+        </w:rPr>
+        <w:lastRenderedPageBreak/>
+        <w:t xml:space="preserve">After that, we </w:t>
+      </w:r>
+      <w:r>
+        <w:rPr>
+          <w:color w:val="000000" w:themeColor="text1"/>
+        </w:rPr>
+        <w:t>created input features dictionary and target features dictionary to store tokens as key-value pairs</w:t>
+      </w:r>
+      <w:r>
+        <w:rPr>
+          <w:color w:val="000000" w:themeColor="text1"/>
+        </w:rPr>
+        <w:t>.</w:t>
+      </w:r>
     </w:p>
     <w:p>
       <w:pPr>
@@ -644,25 +744,7 @@
         <w:rPr>
           <w:color w:val="000000" w:themeColor="text1"/>
         </w:rPr>
-        <w:t xml:space="preserve">As figure 1 shows above, </w:t>
-      </w:r>
-      <w:r>
-        <w:rPr>
-          <w:color w:val="000000" w:themeColor="text1"/>
-        </w:rPr>
-        <w:t xml:space="preserve">The seq2seq model also called encoder-decoder model which use long-short term memory for text generation from the training </w:t>
-      </w:r>
-      <w:r>
-        <w:rPr>
-          <w:color w:val="000000" w:themeColor="text1"/>
-        </w:rPr>
-        <w:t>sets.</w:t>
-      </w:r>
-      <w:r>
-        <w:rPr>
-          <w:color w:val="000000" w:themeColor="text1"/>
-        </w:rPr>
-        <w:t xml:space="preserve"> It predicts a word given in the user input and then each of the next words is predicted using the probability of likelihood of that word to occur.</w:t>
+        <w:t>First, for our model to understand out human and robot language, we need to do Natural language processing (NLP). We use one-hot vectors for encoder input, decoder input and decoder output.</w:t>
       </w:r>
     </w:p>
     <w:p>
@@ -684,7 +766,59 @@
           <w:sz w:val="36"/>
           <w:szCs w:val="36"/>
         </w:rPr>
-        <w:t>Model Evaluation</w:t>
+        <w:t>Model Selection</w:t>
+      </w:r>
+    </w:p>
+    <w:p>
+      <w:pPr>
+        <w:pStyle w:val="ListParagraph"/>
+        <w:rPr>
+          <w:color w:val="000000" w:themeColor="text1"/>
+        </w:rPr>
+      </w:pPr>
+      <w:r>
+        <w:rPr>
+          <w:color w:val="000000" w:themeColor="text1"/>
+        </w:rPr>
+        <w:t xml:space="preserve">We selected </w:t>
+      </w:r>
+      <w:r>
+        <w:rPr>
+          <w:color w:val="000000" w:themeColor="text1"/>
+        </w:rPr>
+        <w:t xml:space="preserve">LSTM </w:t>
+      </w:r>
+      <w:r>
+        <w:rPr>
+          <w:color w:val="000000" w:themeColor="text1"/>
+        </w:rPr>
+        <w:t xml:space="preserve">seq2seq model as our training model. </w:t>
+      </w:r>
+    </w:p>
+    <w:p>
+      <w:pPr>
+        <w:pStyle w:val="ListParagraph"/>
+        <w:rPr>
+          <w:color w:val="000000" w:themeColor="text1"/>
+        </w:rPr>
+      </w:pPr>
+      <w:r>
+        <w:rPr>
+          <w:color w:val="000000" w:themeColor="text1"/>
+        </w:rPr>
+        <w:t xml:space="preserve">The seq2seq model also called encoder-decoder model which use long-short term memory for text generation from the training </w:t>
+      </w:r>
+      <w:r>
+        <w:rPr>
+          <w:color w:val="000000" w:themeColor="text1"/>
+        </w:rPr>
+        <w:t>sets.</w:t>
+      </w:r>
+      <w:r>
+        <w:rPr>
+          <w:color w:val="000000" w:themeColor="text1"/>
+        </w:rPr>
+        <w:t xml:space="preserve"> It predicts a word given in the user input and then each of the next words is predicted using the probability of likelihood of that word to occur.</w:t>
       </w:r>
     </w:p>
     <w:p>
@@ -706,8 +840,38 @@
           <w:sz w:val="36"/>
           <w:szCs w:val="36"/>
         </w:rPr>
+        <w:t>Model Evaluation</w:t>
+      </w:r>
+    </w:p>
+    <w:p>
+      <w:pPr>
+        <w:pStyle w:val="ListParagraph"/>
+        <w:numPr>
+          <w:ilvl w:val="0"/>
+          <w:numId w:val="1"/>
+        </w:numPr>
+        <w:rPr>
+          <w:color w:val="0070C0"/>
+          <w:sz w:val="36"/>
+          <w:szCs w:val="36"/>
+        </w:rPr>
+      </w:pPr>
+      <w:r>
+        <w:rPr>
+          <w:color w:val="0070C0"/>
+          <w:sz w:val="36"/>
+          <w:szCs w:val="36"/>
+        </w:rPr>
         <w:t>Conclusion</w:t>
       </w:r>
+    </w:p>
+    <w:p>
+      <w:pPr>
+        <w:pStyle w:val="ListParagraph"/>
+        <w:rPr>
+          <w:color w:val="000000" w:themeColor="text1"/>
+        </w:rPr>
+      </w:pPr>
     </w:p>
     <w:p>
       <w:pPr>

</xml_diff>

<commit_message>
modify some files and save one-hot model
</commit_message>
<xml_diff>
--- a/Deep Learning Project.docx
+++ b/Deep Learning Project.docx
@@ -744,7 +744,31 @@
         <w:rPr>
           <w:color w:val="000000" w:themeColor="text1"/>
         </w:rPr>
-        <w:t>First, for our model to understand out human and robot language, we need to do Natural language processing (NLP). We use one-hot vectors for encoder input, decoder input and decoder output.</w:t>
+        <w:t>F</w:t>
+      </w:r>
+      <w:r>
+        <w:rPr>
+          <w:color w:val="000000" w:themeColor="text1"/>
+        </w:rPr>
+        <w:t xml:space="preserve">or our model to understand out human and robot language, we need to do Natural language processing (NLP). </w:t>
+      </w:r>
+      <w:r>
+        <w:rPr>
+          <w:color w:val="000000" w:themeColor="text1"/>
+        </w:rPr>
+        <w:t>First, w</w:t>
+      </w:r>
+      <w:r>
+        <w:rPr>
+          <w:color w:val="000000" w:themeColor="text1"/>
+        </w:rPr>
+        <w:t>e use one-hot vectors for encoder input, decoder input and decoder output.</w:t>
+      </w:r>
+      <w:r>
+        <w:rPr>
+          <w:color w:val="000000" w:themeColor="text1"/>
+        </w:rPr>
+        <w:t xml:space="preserve"> However, considering one-hot encoding will ignore the inner meaning of the word in a sentence, so next, we use word embedding to help improving model performance.</w:t>
       </w:r>
     </w:p>
     <w:p>
@@ -794,6 +818,26 @@
         </w:rPr>
         <w:t xml:space="preserve">seq2seq model as our training model. </w:t>
       </w:r>
+      <w:r>
+        <w:rPr>
+          <w:color w:val="000000" w:themeColor="text1"/>
+        </w:rPr>
+        <w:t xml:space="preserve">We use </w:t>
+      </w:r>
+      <w:proofErr w:type="spellStart"/>
+      <w:r>
+        <w:rPr>
+          <w:color w:val="000000" w:themeColor="text1"/>
+        </w:rPr>
+        <w:t>Keras</w:t>
+      </w:r>
+      <w:proofErr w:type="spellEnd"/>
+      <w:r>
+        <w:rPr>
+          <w:color w:val="000000" w:themeColor="text1"/>
+        </w:rPr>
+        <w:t xml:space="preserve"> Functional API as our model structure.</w:t>
+      </w:r>
     </w:p>
     <w:p>
       <w:pPr>
@@ -820,6 +864,14 @@
         </w:rPr>
         <w:t xml:space="preserve"> It predicts a word given in the user input and then each of the next words is predicted using the probability of likelihood of that word to occur.</w:t>
       </w:r>
+    </w:p>
+    <w:p>
+      <w:pPr>
+        <w:pStyle w:val="ListParagraph"/>
+        <w:rPr>
+          <w:color w:val="000000" w:themeColor="text1"/>
+        </w:rPr>
+      </w:pPr>
     </w:p>
     <w:p>
       <w:pPr>

</xml_diff>

<commit_message>
Add pdf and optimizer
</commit_message>
<xml_diff>
--- a/Deep Learning Project.docx
+++ b/Deep Learning Project.docx
@@ -215,86 +215,48 @@
     </w:p>
     <w:p>
       <w:pPr>
-        <w:ind w:left="720"/>
-        <w:rPr>
-          <w:rFonts w:ascii="Helvetica" w:hAnsi="Helvetica"/>
-          <w:color w:val="344854"/>
-          <w:shd w:val="clear" w:color="auto" w:fill="FFFFFF"/>
-        </w:rPr>
-      </w:pPr>
-      <w:r>
-        <w:rPr>
-          <w:rFonts w:ascii="Helvetica" w:hAnsi="Helvetica"/>
-          <w:color w:val="344854"/>
-          <w:shd w:val="clear" w:color="auto" w:fill="FFFFFF"/>
+        <w:pStyle w:val="ListParagraph"/>
+        <w:rPr>
+          <w:color w:val="000000" w:themeColor="text1"/>
+        </w:rPr>
+      </w:pPr>
+      <w:r>
+        <w:rPr>
+          <w:color w:val="000000" w:themeColor="text1"/>
         </w:rPr>
         <w:t xml:space="preserve">A chatbot is a software that provides a real conversational experience to the user, </w:t>
       </w:r>
       <w:r>
         <w:rPr>
-          <w:rFonts w:ascii="Helvetica" w:hAnsi="Helvetica"/>
-          <w:color w:val="344854"/>
-          <w:shd w:val="clear" w:color="auto" w:fill="FFFFFF"/>
-        </w:rPr>
-        <w:t xml:space="preserve">A well-optimized chatbot </w:t>
-      </w:r>
-      <w:r>
-        <w:rPr>
-          <w:rFonts w:ascii="Helvetica" w:hAnsi="Helvetica"/>
-          <w:color w:val="344854"/>
-          <w:shd w:val="clear" w:color="auto" w:fill="FFFFFF"/>
-        </w:rPr>
-        <w:t>can converse as well as humans can: asking and answering a wide range of questions, displaying knowledge, and being empathetic, personable, engaging, serious, or fun.</w:t>
-      </w:r>
-      <w:r>
-        <w:rPr>
-          <w:rFonts w:ascii="Helvetica" w:hAnsi="Helvetica"/>
-          <w:color w:val="344854"/>
-          <w:shd w:val="clear" w:color="auto" w:fill="FFFFFF"/>
-        </w:rPr>
-        <w:t xml:space="preserve"> </w:t>
-      </w:r>
-    </w:p>
-    <w:p>
-      <w:pPr>
-        <w:ind w:left="720"/>
-        <w:rPr>
-          <w:rFonts w:ascii="Helvetica" w:hAnsi="Helvetica"/>
-          <w:color w:val="344854"/>
-          <w:shd w:val="clear" w:color="auto" w:fill="FFFFFF"/>
-        </w:rPr>
-      </w:pPr>
-      <w:r>
-        <w:rPr>
-          <w:rFonts w:ascii="Helvetica" w:hAnsi="Helvetica"/>
-          <w:color w:val="344854"/>
-          <w:shd w:val="clear" w:color="auto" w:fill="FFFFFF"/>
+          <w:color w:val="000000" w:themeColor="text1"/>
+        </w:rPr>
+        <w:t xml:space="preserve">A well-optimized chatbot can converse as well as humans can: asking and answering a wide range of questions, displaying knowledge, and being empathetic, personable, engaging, serious, or fun. </w:t>
+      </w:r>
+    </w:p>
+    <w:p>
+      <w:pPr>
+        <w:pStyle w:val="ListParagraph"/>
+        <w:rPr>
+          <w:color w:val="000000" w:themeColor="text1"/>
+        </w:rPr>
+      </w:pPr>
+      <w:r>
+        <w:rPr>
+          <w:color w:val="000000" w:themeColor="text1"/>
         </w:rPr>
         <w:t xml:space="preserve">Here for our project, we </w:t>
       </w:r>
       <w:r>
         <w:rPr>
-          <w:rFonts w:ascii="Helvetica" w:hAnsi="Helvetica"/>
-          <w:color w:val="344854"/>
-          <w:shd w:val="clear" w:color="auto" w:fill="FFFFFF"/>
+          <w:color w:val="000000" w:themeColor="text1"/>
         </w:rPr>
         <w:t xml:space="preserve">use generation strategy to </w:t>
       </w:r>
       <w:r>
         <w:rPr>
-          <w:rFonts w:ascii="Helvetica" w:hAnsi="Helvetica"/>
-          <w:color w:val="344854"/>
-          <w:shd w:val="clear" w:color="auto" w:fill="FFFFFF"/>
-        </w:rPr>
-        <w:t xml:space="preserve">create </w:t>
-      </w:r>
-      <w:r>
-        <w:rPr>
-          <w:rFonts w:ascii="Helvetica" w:hAnsi="Helvetica"/>
-          <w:color w:val="344854"/>
-          <w:shd w:val="clear" w:color="auto" w:fill="FFFFFF"/>
-        </w:rPr>
-        <w:t xml:space="preserve">an open domain chatbot which can generate a response as the name implies. It can be a great addition to a company’s business because it can help to boost conversation rates. </w:t>
+          <w:color w:val="000000" w:themeColor="text1"/>
+        </w:rPr>
+        <w:t xml:space="preserve">create an open domain chatbot which can generate a response as the name implies. It can be a great addition to a company’s business because it can help to boost conversation rates. </w:t>
       </w:r>
     </w:p>
     <w:p>
@@ -331,177 +293,82 @@
     </w:p>
     <w:p>
       <w:pPr>
-        <w:ind w:left="720"/>
-        <w:jc w:val="both"/>
-        <w:rPr>
-          <w:rFonts w:ascii="Times New Roman" w:eastAsia="Times New Roman" w:hAnsi="Times New Roman" w:cs="Times New Roman"/>
-        </w:rPr>
-      </w:pPr>
-      <w:r>
-        <w:rPr>
-          <w:rFonts w:ascii="Helvetica" w:hAnsi="Helvetica"/>
-          <w:color w:val="344854"/>
-          <w:shd w:val="clear" w:color="auto" w:fill="FFFFFF"/>
-        </w:rPr>
-        <w:t xml:space="preserve">We </w:t>
-      </w:r>
-      <w:r>
-        <w:rPr>
-          <w:rFonts w:ascii="Helvetica" w:hAnsi="Helvetica"/>
-          <w:color w:val="344854"/>
-          <w:shd w:val="clear" w:color="auto" w:fill="FFFFFF"/>
-        </w:rPr>
-        <w:t xml:space="preserve">use </w:t>
+        <w:pStyle w:val="ListParagraph"/>
+        <w:rPr>
+          <w:color w:val="000000" w:themeColor="text1"/>
+        </w:rPr>
+      </w:pPr>
+      <w:r>
+        <w:rPr>
+          <w:color w:val="000000" w:themeColor="text1"/>
+        </w:rPr>
+        <w:t xml:space="preserve">We use </w:t>
       </w:r>
       <w:proofErr w:type="spellStart"/>
       <w:r>
         <w:rPr>
-          <w:rFonts w:ascii="Helvetica" w:hAnsi="Helvetica"/>
-          <w:color w:val="344854"/>
-          <w:shd w:val="clear" w:color="auto" w:fill="FFFFFF"/>
-        </w:rPr>
-        <w:t>T</w:t>
-      </w:r>
-      <w:r>
-        <w:rPr>
-          <w:rFonts w:ascii="Helvetica" w:hAnsi="Helvetica"/>
-          <w:color w:val="344854"/>
-          <w:shd w:val="clear" w:color="auto" w:fill="FFFFFF"/>
-        </w:rPr>
-        <w:t>ensorflow</w:t>
+          <w:color w:val="000000" w:themeColor="text1"/>
+        </w:rPr>
+        <w:t>Tensorflow</w:t>
       </w:r>
       <w:proofErr w:type="spellEnd"/>
       <w:r>
         <w:rPr>
-          <w:rFonts w:ascii="Helvetica" w:hAnsi="Helvetica"/>
-          <w:color w:val="344854"/>
-          <w:shd w:val="clear" w:color="auto" w:fill="FFFFFF"/>
+          <w:color w:val="000000" w:themeColor="text1"/>
         </w:rPr>
         <w:t xml:space="preserve"> and </w:t>
       </w:r>
       <w:proofErr w:type="spellStart"/>
       <w:r>
         <w:rPr>
-          <w:rFonts w:ascii="Helvetica" w:hAnsi="Helvetica"/>
-          <w:color w:val="344854"/>
-          <w:shd w:val="clear" w:color="auto" w:fill="FFFFFF"/>
-        </w:rPr>
-        <w:t>K</w:t>
-      </w:r>
-      <w:r>
-        <w:rPr>
-          <w:rFonts w:ascii="Helvetica" w:hAnsi="Helvetica"/>
-          <w:color w:val="344854"/>
-          <w:shd w:val="clear" w:color="auto" w:fill="FFFFFF"/>
-        </w:rPr>
-        <w:t>eras</w:t>
+          <w:color w:val="000000" w:themeColor="text1"/>
+        </w:rPr>
+        <w:t>Keras</w:t>
       </w:r>
       <w:proofErr w:type="spellEnd"/>
       <w:r>
         <w:rPr>
-          <w:rFonts w:ascii="Helvetica" w:hAnsi="Helvetica"/>
-          <w:color w:val="344854"/>
-          <w:shd w:val="clear" w:color="auto" w:fill="FFFFFF"/>
+          <w:color w:val="000000" w:themeColor="text1"/>
         </w:rPr>
         <w:t xml:space="preserve"> to </w:t>
       </w:r>
       <w:proofErr w:type="gramStart"/>
       <w:r>
         <w:rPr>
-          <w:rFonts w:ascii="Helvetica" w:hAnsi="Helvetica"/>
-          <w:color w:val="344854"/>
-          <w:shd w:val="clear" w:color="auto" w:fill="FFFFFF"/>
+          <w:color w:val="000000" w:themeColor="text1"/>
         </w:rPr>
         <w:t>build  LSTM</w:t>
       </w:r>
       <w:proofErr w:type="gramEnd"/>
       <w:r>
         <w:rPr>
-          <w:rFonts w:ascii="Helvetica" w:hAnsi="Helvetica"/>
-          <w:color w:val="344854"/>
-          <w:shd w:val="clear" w:color="auto" w:fill="FFFFFF"/>
+          <w:color w:val="000000" w:themeColor="text1"/>
         </w:rPr>
         <w:t xml:space="preserve"> Seq2Seq model</w:t>
       </w:r>
       <w:r>
         <w:rPr>
-          <w:rFonts w:ascii="Helvetica" w:hAnsi="Helvetica"/>
-          <w:color w:val="344854"/>
-          <w:shd w:val="clear" w:color="auto" w:fill="FFFFFF"/>
-        </w:rPr>
-        <w:t>,</w:t>
-      </w:r>
-      <w:r>
-        <w:rPr>
-          <w:rFonts w:ascii="Helvetica Neue" w:hAnsi="Helvetica Neue"/>
-          <w:color w:val="555555"/>
-          <w:sz w:val="23"/>
-          <w:szCs w:val="23"/>
-          <w:shd w:val="clear" w:color="auto" w:fill="FFFFFF"/>
-        </w:rPr>
-        <w:t xml:space="preserve"> </w:t>
-      </w:r>
-      <w:r>
-        <w:rPr>
-          <w:rFonts w:ascii="Helvetica" w:hAnsi="Helvetica"/>
-          <w:color w:val="344854"/>
-          <w:shd w:val="clear" w:color="auto" w:fill="FFFFFF"/>
-        </w:rPr>
-        <w:t>recurrent neural network</w:t>
-      </w:r>
-      <w:r>
-        <w:rPr>
-          <w:rFonts w:ascii="Times New Roman" w:eastAsia="Times New Roman" w:hAnsi="Times New Roman" w:cs="Times New Roman"/>
-        </w:rPr>
-        <w:t xml:space="preserve"> </w:t>
-      </w:r>
-      <w:r>
-        <w:rPr>
-          <w:rFonts w:ascii="Helvetica" w:hAnsi="Helvetica"/>
-          <w:color w:val="344854"/>
-          <w:shd w:val="clear" w:color="auto" w:fill="FFFFFF"/>
-        </w:rPr>
-        <w:t xml:space="preserve">to identify the context the user is asking and then provide it with the relevant answer. </w:t>
-      </w:r>
-      <w:r>
-        <w:rPr>
-          <w:rFonts w:ascii="Helvetica" w:hAnsi="Helvetica"/>
-          <w:color w:val="344854"/>
-          <w:shd w:val="clear" w:color="auto" w:fill="FFFFFF"/>
-        </w:rPr>
-        <w:t xml:space="preserve">Since our dataset is relevant small and the limitation of computation, for preprocessing step, we separately </w:t>
-      </w:r>
-      <w:r>
-        <w:rPr>
-          <w:rFonts w:ascii="Helvetica" w:hAnsi="Helvetica"/>
-          <w:color w:val="344854"/>
-          <w:shd w:val="clear" w:color="auto" w:fill="FFFFFF"/>
-        </w:rPr>
-        <w:t xml:space="preserve">use two main vector representation in Natural Language </w:t>
+          <w:color w:val="000000" w:themeColor="text1"/>
+        </w:rPr>
+        <w:t xml:space="preserve">, recurrent neural network </w:t>
+      </w:r>
+      <w:r>
+        <w:rPr>
+          <w:color w:val="000000" w:themeColor="text1"/>
+        </w:rPr>
+        <w:t xml:space="preserve">to identify the context the user is asking and then provide it with the relevant answer. Since our dataset is relevant small and the limitation of computation, for preprocessing step, we separately use two main vector representation in Natural Language </w:t>
       </w:r>
       <w:proofErr w:type="gramStart"/>
       <w:r>
         <w:rPr>
-          <w:rFonts w:ascii="Helvetica" w:hAnsi="Helvetica"/>
-          <w:color w:val="344854"/>
-          <w:shd w:val="clear" w:color="auto" w:fill="FFFFFF"/>
-        </w:rPr>
-        <w:t>Processing</w:t>
-      </w:r>
-      <w:r>
-        <w:rPr>
-          <w:rFonts w:ascii="Helvetica" w:hAnsi="Helvetica"/>
-          <w:color w:val="344854"/>
-          <w:shd w:val="clear" w:color="auto" w:fill="FFFFFF"/>
-        </w:rPr>
-        <w:t>(</w:t>
+          <w:color w:val="000000" w:themeColor="text1"/>
+        </w:rPr>
+        <w:t>Processing(</w:t>
       </w:r>
       <w:proofErr w:type="gramEnd"/>
       <w:r>
         <w:rPr>
-          <w:rFonts w:ascii="Helvetica" w:hAnsi="Helvetica"/>
-          <w:color w:val="344854"/>
-          <w:shd w:val="clear" w:color="auto" w:fill="FFFFFF"/>
+          <w:color w:val="000000" w:themeColor="text1"/>
         </w:rPr>
         <w:t xml:space="preserve">NLP) which are one-hot encoding and embedding to convert human conversation to vectors. For optimization performance process, we change the optimizer hyperparameter. </w:t>
       </w:r>
@@ -866,34 +733,34 @@
         <w:rPr>
           <w:color w:val="000000" w:themeColor="text1"/>
         </w:rPr>
+        <w:t xml:space="preserve">Here is output for first 10 </w:t>
+      </w:r>
+      <w:r>
+        <w:rPr>
+          <w:color w:val="000000" w:themeColor="text1"/>
+        </w:rPr>
+        <w:t>conversation</w:t>
+      </w:r>
+      <w:r>
+        <w:rPr>
+          <w:color w:val="000000" w:themeColor="text1"/>
+        </w:rPr>
+        <w:t xml:space="preserve"> pairs</w:t>
+      </w:r>
+    </w:p>
+    <w:p>
+      <w:pPr>
+        <w:pStyle w:val="ListParagraph"/>
+        <w:rPr>
+          <w:color w:val="000000" w:themeColor="text1"/>
+        </w:rPr>
+      </w:pPr>
+      <w:r>
+        <w:rPr>
+          <w:noProof/>
+          <w:color w:val="000000" w:themeColor="text1"/>
+        </w:rPr>
         <w:lastRenderedPageBreak/>
-        <w:t xml:space="preserve">Here is output for first 10 </w:t>
-      </w:r>
-      <w:r>
-        <w:rPr>
-          <w:color w:val="000000" w:themeColor="text1"/>
-        </w:rPr>
-        <w:t>conversation</w:t>
-      </w:r>
-      <w:r>
-        <w:rPr>
-          <w:color w:val="000000" w:themeColor="text1"/>
-        </w:rPr>
-        <w:t xml:space="preserve"> pairs</w:t>
-      </w:r>
-    </w:p>
-    <w:p>
-      <w:pPr>
-        <w:pStyle w:val="ListParagraph"/>
-        <w:rPr>
-          <w:color w:val="000000" w:themeColor="text1"/>
-        </w:rPr>
-      </w:pPr>
-      <w:r>
-        <w:rPr>
-          <w:noProof/>
-          <w:color w:val="000000" w:themeColor="text1"/>
-        </w:rPr>
         <w:drawing>
           <wp:inline distT="0" distB="0" distL="0" distR="0" wp14:anchorId="05081474" wp14:editId="0041AD42">
             <wp:extent cx="5943600" cy="1824990"/>
@@ -1865,6 +1732,12 @@
         </w:rPr>
         <w:t xml:space="preserve">For encoder, the input layer is a matrix for holding the one-hot vectors. Since we have 981 unique encoder input words and the max length of these input sentences is 51, so the dimension of input matrix is 51*981. Then we stack a LSTM layer, we set </w:t>
       </w:r>
+      <w:r>
+        <w:rPr>
+          <w:color w:val="000000" w:themeColor="text1"/>
+        </w:rPr>
+        <w:t>‘</w:t>
+      </w:r>
       <w:proofErr w:type="spellStart"/>
       <w:r>
         <w:rPr>
@@ -1877,6 +1750,12 @@
         <w:rPr>
           <w:color w:val="000000" w:themeColor="text1"/>
         </w:rPr>
+        <w:t>’</w:t>
+      </w:r>
+      <w:r>
+        <w:rPr>
+          <w:color w:val="000000" w:themeColor="text1"/>
+        </w:rPr>
         <w:t xml:space="preserve"> to True to return cell state.</w:t>
       </w:r>
     </w:p>
@@ -1891,7 +1770,21 @@
         <w:rPr>
           <w:color w:val="000000" w:themeColor="text1"/>
         </w:rPr>
-        <w:t xml:space="preserve">For decoder, we have 1003 unique decoder input words and the max length of these input sentences is 50, so the dimension of input sentences is 50*1003.Then we stack a </w:t>
+        <w:t xml:space="preserve">For decoder, we have 1003 unique decoder input </w:t>
+      </w:r>
+      <w:proofErr w:type="gramStart"/>
+      <w:r>
+        <w:rPr>
+          <w:color w:val="000000" w:themeColor="text1"/>
+        </w:rPr>
+        <w:t>words</w:t>
+      </w:r>
+      <w:proofErr w:type="gramEnd"/>
+      <w:r>
+        <w:rPr>
+          <w:color w:val="000000" w:themeColor="text1"/>
+        </w:rPr>
+        <w:t xml:space="preserve"> and the max length of these input sentences is 50, so the dimension of input sentences is 50*1003.Then we stack a </w:t>
       </w:r>
       <w:r>
         <w:rPr>
@@ -1900,6 +1793,12 @@
         <w:lastRenderedPageBreak/>
         <w:t xml:space="preserve">LSTM layer, we use encoder output hidden state and cell state with this decoder input matrix as decoder input, and set </w:t>
       </w:r>
+      <w:r>
+        <w:rPr>
+          <w:color w:val="000000" w:themeColor="text1"/>
+        </w:rPr>
+        <w:t>‘</w:t>
+      </w:r>
       <w:proofErr w:type="spellStart"/>
       <w:r>
         <w:rPr>
@@ -1912,56 +1811,72 @@
         <w:rPr>
           <w:color w:val="000000" w:themeColor="text1"/>
         </w:rPr>
+        <w:t>’</w:t>
+      </w:r>
+      <w:r>
+        <w:rPr>
+          <w:color w:val="000000" w:themeColor="text1"/>
+        </w:rPr>
         <w:t xml:space="preserve"> to True to </w:t>
       </w:r>
       <w:r>
         <w:rPr>
           <w:color w:val="000000" w:themeColor="text1"/>
         </w:rPr>
-        <w:t xml:space="preserve">output hidden state for each input time </w:t>
+        <w:t>output hidden state for each input time step</w:t>
+      </w:r>
+      <w:r>
+        <w:rPr>
+          <w:color w:val="000000" w:themeColor="text1"/>
+        </w:rPr>
+        <w:t>.</w:t>
+      </w:r>
+      <w:r>
+        <w:rPr>
+          <w:color w:val="000000" w:themeColor="text1"/>
+        </w:rPr>
+        <w:t xml:space="preserve"> </w:t>
+      </w:r>
+      <w:r>
+        <w:rPr>
+          <w:color w:val="000000" w:themeColor="text1"/>
+        </w:rPr>
+        <w:t xml:space="preserve">Then we stack a dense </w:t>
       </w:r>
       <w:proofErr w:type="spellStart"/>
       <w:r>
         <w:rPr>
           <w:color w:val="000000" w:themeColor="text1"/>
         </w:rPr>
-        <w:t>step</w:t>
-      </w:r>
-      <w:r>
-        <w:rPr>
-          <w:color w:val="000000" w:themeColor="text1"/>
-        </w:rPr>
-        <w:t>.Then</w:t>
+        <w:t>ouput</w:t>
       </w:r>
       <w:proofErr w:type="spellEnd"/>
       <w:r>
         <w:rPr>
           <w:color w:val="000000" w:themeColor="text1"/>
         </w:rPr>
-        <w:t xml:space="preserve"> we stack a dense </w:t>
+        <w:t xml:space="preserve"> layer with </w:t>
+      </w:r>
+      <w:r>
+        <w:rPr>
+          <w:color w:val="000000" w:themeColor="text1"/>
+        </w:rPr>
+        <w:t>‘</w:t>
       </w:r>
       <w:proofErr w:type="spellStart"/>
       <w:r>
         <w:rPr>
           <w:color w:val="000000" w:themeColor="text1"/>
         </w:rPr>
-        <w:t>ouput</w:t>
+        <w:t>softmax</w:t>
       </w:r>
       <w:proofErr w:type="spellEnd"/>
       <w:r>
         <w:rPr>
           <w:color w:val="000000" w:themeColor="text1"/>
         </w:rPr>
-        <w:t xml:space="preserve"> layer with </w:t>
-      </w:r>
-      <w:proofErr w:type="spellStart"/>
-      <w:r>
-        <w:rPr>
-          <w:color w:val="000000" w:themeColor="text1"/>
-        </w:rPr>
-        <w:t>softmax</w:t>
-      </w:r>
-      <w:proofErr w:type="spellEnd"/>
+        <w:t>’</w:t>
+      </w:r>
       <w:r>
         <w:rPr>
           <w:color w:val="000000" w:themeColor="text1"/>
@@ -2332,6 +2247,12 @@
         </w:rPr>
         <w:t xml:space="preserve">Then we use the same parameters to train two models both with </w:t>
       </w:r>
+      <w:r>
+        <w:rPr>
+          <w:color w:val="000000" w:themeColor="text1"/>
+        </w:rPr>
+        <w:t>‘</w:t>
+      </w:r>
       <w:proofErr w:type="spellStart"/>
       <w:r>
         <w:rPr>
@@ -2344,16 +2265,26 @@
         <w:rPr>
           <w:color w:val="000000" w:themeColor="text1"/>
         </w:rPr>
-        <w:t xml:space="preserve"> as </w:t>
-      </w:r>
-      <w:proofErr w:type="gramStart"/>
-      <w:r>
-        <w:rPr>
-          <w:color w:val="000000" w:themeColor="text1"/>
-        </w:rPr>
-        <w:t>optimizer ,</w:t>
-      </w:r>
-      <w:proofErr w:type="gramEnd"/>
+        <w:t>’</w:t>
+      </w:r>
+      <w:r>
+        <w:rPr>
+          <w:color w:val="000000" w:themeColor="text1"/>
+        </w:rPr>
+        <w:t xml:space="preserve"> as optimizer, </w:t>
+      </w:r>
+      <w:r>
+        <w:rPr>
+          <w:color w:val="000000" w:themeColor="text1"/>
+        </w:rPr>
+        <w:t>‘</w:t>
+      </w:r>
+      <w:r>
+        <w:rPr>
+          <w:color w:val="000000" w:themeColor="text1"/>
+        </w:rPr>
+        <w:t>categorical</w:t>
+      </w:r>
       <w:r>
         <w:rPr>
           <w:color w:val="000000" w:themeColor="text1"/>
@@ -2365,14 +2296,44 @@
         <w:rPr>
           <w:color w:val="000000" w:themeColor="text1"/>
         </w:rPr>
-        <w:t>categorical_crossentropy</w:t>
+        <w:t>crossentropy</w:t>
       </w:r>
       <w:proofErr w:type="spellEnd"/>
       <w:r>
         <w:rPr>
           <w:color w:val="000000" w:themeColor="text1"/>
         </w:rPr>
-        <w:t xml:space="preserve"> as loss function, and accuracy as metrics.</w:t>
+        <w:t>’</w:t>
+      </w:r>
+      <w:r>
+        <w:rPr>
+          <w:color w:val="000000" w:themeColor="text1"/>
+        </w:rPr>
+        <w:t xml:space="preserve"> as loss function, and </w:t>
+      </w:r>
+      <w:r>
+        <w:rPr>
+          <w:color w:val="000000" w:themeColor="text1"/>
+        </w:rPr>
+        <w:t>‘</w:t>
+      </w:r>
+      <w:r>
+        <w:rPr>
+          <w:color w:val="000000" w:themeColor="text1"/>
+        </w:rPr>
+        <w:t>accuracy</w:t>
+      </w:r>
+      <w:r>
+        <w:rPr>
+          <w:color w:val="000000" w:themeColor="text1"/>
+        </w:rPr>
+        <w:t>’</w:t>
+      </w:r>
+      <w:r>
+        <w:rPr>
+          <w:color w:val="000000" w:themeColor="text1"/>
+        </w:rPr>
+        <w:t xml:space="preserve"> as metrics.</w:t>
       </w:r>
     </w:p>
     <w:p>
@@ -2618,19 +2579,166 @@
         </w:rPr>
         <w:t>With same epochs of 600, batch size 10, We find results for two methods are similar and both have overfitting problem.</w:t>
       </w:r>
-    </w:p>
-    <w:p>
-      <w:pPr>
-        <w:pStyle w:val="ListParagraph"/>
-        <w:rPr>
-          <w:color w:val="000000" w:themeColor="text1"/>
-        </w:rPr>
-      </w:pPr>
-      <w:r>
-        <w:rPr>
-          <w:color w:val="000000" w:themeColor="text1"/>
-        </w:rPr>
-        <w:t>But since we consider more about how our chatbot can talk with us, let us take a look at the interesting conversations:</w:t>
+      <w:r>
+        <w:rPr>
+          <w:color w:val="000000" w:themeColor="text1"/>
+        </w:rPr>
+        <w:t xml:space="preserve"> </w:t>
+      </w:r>
+      <w:proofErr w:type="gramStart"/>
+      <w:r>
+        <w:rPr>
+          <w:color w:val="000000" w:themeColor="text1"/>
+        </w:rPr>
+        <w:t>Then</w:t>
+      </w:r>
+      <w:proofErr w:type="gramEnd"/>
+      <w:r>
+        <w:rPr>
+          <w:color w:val="000000" w:themeColor="text1"/>
+        </w:rPr>
+        <w:t xml:space="preserve"> we tried to change hyperparameter to make a comparison. We change optimizer to </w:t>
+      </w:r>
+      <w:r>
+        <w:rPr>
+          <w:color w:val="000000" w:themeColor="text1"/>
+        </w:rPr>
+        <w:t>‘</w:t>
+      </w:r>
+      <w:r>
+        <w:rPr>
+          <w:color w:val="000000" w:themeColor="text1"/>
+        </w:rPr>
+        <w:t>Adam</w:t>
+      </w:r>
+      <w:r>
+        <w:rPr>
+          <w:color w:val="000000" w:themeColor="text1"/>
+        </w:rPr>
+        <w:t>’</w:t>
+      </w:r>
+      <w:r>
+        <w:rPr>
+          <w:color w:val="000000" w:themeColor="text1"/>
+        </w:rPr>
+        <w:t xml:space="preserve"> to see </w:t>
+      </w:r>
+      <w:r>
+        <w:rPr>
+          <w:color w:val="000000" w:themeColor="text1"/>
+        </w:rPr>
+        <w:t xml:space="preserve">what </w:t>
+      </w:r>
+      <w:r>
+        <w:rPr>
+          <w:color w:val="000000" w:themeColor="text1"/>
+        </w:rPr>
+        <w:t>the results will be.</w:t>
+      </w:r>
+    </w:p>
+    <w:p>
+      <w:pPr>
+        <w:pStyle w:val="ListParagraph"/>
+        <w:rPr>
+          <w:color w:val="000000" w:themeColor="text1"/>
+        </w:rPr>
+      </w:pPr>
+    </w:p>
+    <w:p>
+      <w:pPr>
+        <w:pStyle w:val="ListParagraph"/>
+        <w:rPr>
+          <w:color w:val="000000" w:themeColor="text1"/>
+        </w:rPr>
+      </w:pPr>
+      <w:r>
+        <w:rPr>
+          <w:color w:val="000000" w:themeColor="text1"/>
+        </w:rPr>
+        <w:t>Word embedding method with ‘Adam’ optimizer:</w:t>
+      </w:r>
+    </w:p>
+    <w:p>
+      <w:pPr>
+        <w:pStyle w:val="ListParagraph"/>
+        <w:rPr>
+          <w:color w:val="000000" w:themeColor="text1"/>
+        </w:rPr>
+      </w:pPr>
+      <w:r>
+        <w:rPr>
+          <w:noProof/>
+          <w:color w:val="000000" w:themeColor="text1"/>
+        </w:rPr>
+        <w:drawing>
+          <wp:inline distT="0" distB="0" distL="0" distR="0" wp14:anchorId="217EF58A" wp14:editId="2DB53C24">
+            <wp:extent cx="5429186" cy="1349756"/>
+            <wp:effectExtent l="0" t="0" r="0" b="0"/>
+            <wp:docPr id="6" name="Picture 6" descr="A picture containing table&#10;&#10;Description automatically generated"/>
+            <wp:cNvGraphicFramePr>
+              <a:graphicFrameLocks xmlns:a="http://schemas.openxmlformats.org/drawingml/2006/main" noChangeAspect="1"/>
+            </wp:cNvGraphicFramePr>
+            <a:graphic xmlns:a="http://schemas.openxmlformats.org/drawingml/2006/main">
+              <a:graphicData uri="http://schemas.openxmlformats.org/drawingml/2006/picture">
+                <pic:pic xmlns:pic="http://schemas.openxmlformats.org/drawingml/2006/picture">
+                  <pic:nvPicPr>
+                    <pic:cNvPr id="6" name="Picture 6" descr="A picture containing table&#10;&#10;Description automatically generated"/>
+                    <pic:cNvPicPr/>
+                  </pic:nvPicPr>
+                  <pic:blipFill>
+                    <a:blip r:embed="rId23" cstate="print">
+                      <a:extLst>
+                        <a:ext uri="{28A0092B-C50C-407E-A947-70E740481C1C}">
+                          <a14:useLocalDpi xmlns:a14="http://schemas.microsoft.com/office/drawing/2010/main" val="0"/>
+                        </a:ext>
+                      </a:extLst>
+                    </a:blip>
+                    <a:stretch>
+                      <a:fillRect/>
+                    </a:stretch>
+                  </pic:blipFill>
+                  <pic:spPr>
+                    <a:xfrm>
+                      <a:off x="0" y="0"/>
+                      <a:ext cx="5445284" cy="1353758"/>
+                    </a:xfrm>
+                    <a:prstGeom prst="rect">
+                      <a:avLst/>
+                    </a:prstGeom>
+                  </pic:spPr>
+                </pic:pic>
+              </a:graphicData>
+            </a:graphic>
+          </wp:inline>
+        </w:drawing>
+      </w:r>
+    </w:p>
+    <w:p>
+      <w:pPr>
+        <w:pStyle w:val="ListParagraph"/>
+        <w:rPr>
+          <w:color w:val="000000" w:themeColor="text1"/>
+        </w:rPr>
+      </w:pPr>
+    </w:p>
+    <w:p>
+      <w:pPr>
+        <w:pStyle w:val="ListParagraph"/>
+        <w:rPr>
+          <w:color w:val="000000" w:themeColor="text1"/>
+        </w:rPr>
+      </w:pPr>
+      <w:r>
+        <w:rPr>
+          <w:color w:val="000000" w:themeColor="text1"/>
+        </w:rPr>
+        <w:t xml:space="preserve">For this one, the validation accuracy has a little bit improvement but also did not perform so well, </w:t>
+      </w:r>
+      <w:r>
+        <w:rPr>
+          <w:color w:val="000000" w:themeColor="text1"/>
+        </w:rPr>
+        <w:t>since we consider more about how our chatbot can talk with us, let us take a look at the interesting conversations:</w:t>
       </w:r>
     </w:p>
     <w:p>
@@ -2650,6 +2758,7 @@
           <w:sz w:val="36"/>
           <w:szCs w:val="36"/>
         </w:rPr>
+        <w:lastRenderedPageBreak/>
         <w:drawing>
           <wp:inline distT="0" distB="0" distL="0" distR="0" wp14:anchorId="1067C207" wp14:editId="516B7A6E">
             <wp:extent cx="4629275" cy="3939335"/>
@@ -2666,7 +2775,7 @@
                     <pic:cNvPicPr/>
                   </pic:nvPicPr>
                   <pic:blipFill>
-                    <a:blip r:embed="rId23" cstate="print">
+                    <a:blip r:embed="rId24" cstate="print">
                       <a:extLst>
                         <a:ext uri="{28A0092B-C50C-407E-A947-70E740481C1C}">
                           <a14:useLocalDpi xmlns:a14="http://schemas.microsoft.com/office/drawing/2010/main" val="0"/>
@@ -2719,7 +2828,6 @@
           <w:noProof/>
           <w:color w:val="000000" w:themeColor="text1"/>
         </w:rPr>
-        <w:lastRenderedPageBreak/>
         <w:drawing>
           <wp:inline distT="0" distB="0" distL="0" distR="0" wp14:anchorId="0C622B70" wp14:editId="68A655CD">
             <wp:extent cx="4590448" cy="3845481"/>
@@ -2736,7 +2844,7 @@
                     <pic:cNvPicPr/>
                   </pic:nvPicPr>
                   <pic:blipFill>
-                    <a:blip r:embed="rId24" cstate="print">
+                    <a:blip r:embed="rId25" cstate="print">
                       <a:extLst>
                         <a:ext uri="{28A0092B-C50C-407E-A947-70E740481C1C}">
                           <a14:useLocalDpi xmlns:a14="http://schemas.microsoft.com/office/drawing/2010/main" val="0"/>
@@ -2788,6 +2896,7 @@
         <w:rPr>
           <w:color w:val="000000" w:themeColor="text1"/>
         </w:rPr>
+        <w:lastRenderedPageBreak/>
         <w:t>We can find sometimes both chatbot will lose their mind and tell something meaningless, but at least we develop our chatbot successfully. Even the word embedding chatbot told me that ‘learning about neural networks is a nice way to get fun’!</w:t>
       </w:r>
     </w:p>
@@ -2815,7 +2924,7 @@
     </w:p>
     <w:p>
       <w:pPr>
-        <w:ind w:left="360"/>
+        <w:ind w:left="720"/>
         <w:jc w:val="both"/>
         <w:rPr>
           <w:rFonts w:ascii="Times New Roman" w:eastAsia="Times New Roman" w:hAnsi="Times New Roman" w:cs="Times New Roman"/>
@@ -2831,21 +2940,19 @@
         <w:rPr>
           <w:color w:val="000000" w:themeColor="text1"/>
         </w:rPr>
-        <w:t>. Even Facebook says its ‘</w:t>
-      </w:r>
-      <w:proofErr w:type="spellStart"/>
-      <w:r>
-        <w:rPr>
-          <w:color w:val="000000" w:themeColor="text1"/>
-        </w:rPr>
-        <w:t>Blender’chatbot</w:t>
-      </w:r>
-      <w:proofErr w:type="spellEnd"/>
-      <w:r>
-        <w:rPr>
-          <w:color w:val="000000" w:themeColor="text1"/>
-        </w:rPr>
-        <w:t xml:space="preserve"> is the most humanlike ever with </w:t>
+        <w:t>. Even Facebook says its ‘Blender’</w:t>
+      </w:r>
+      <w:r>
+        <w:rPr>
+          <w:color w:val="000000" w:themeColor="text1"/>
+        </w:rPr>
+        <w:t xml:space="preserve"> </w:t>
+      </w:r>
+      <w:r>
+        <w:rPr>
+          <w:color w:val="000000" w:themeColor="text1"/>
+        </w:rPr>
+        <w:t xml:space="preserve">chatbot is the most humanlike ever with </w:t>
       </w:r>
       <w:r>
         <w:rPr>
@@ -2893,15 +3000,7 @@
         <w:rPr>
           <w:color w:val="000000" w:themeColor="text1"/>
         </w:rPr>
-        <w:t xml:space="preserve"> transfer learning instead of developing from scratch or we can add with attention if we would explore and improve our chatbot further</w:t>
-      </w:r>
-      <w:bookmarkStart w:id="0" w:name="_GoBack"/>
-      <w:bookmarkEnd w:id="0"/>
-      <w:r>
-        <w:rPr>
-          <w:color w:val="000000" w:themeColor="text1"/>
-        </w:rPr>
-        <w:t>more.</w:t>
+        <w:t xml:space="preserve"> transfer learning instead of developing from scratch or we can add with attention if we would explore and improve our chatbot furthermore.</w:t>
       </w:r>
     </w:p>
     <w:p>
@@ -2924,6 +3023,38 @@
           <w:szCs w:val="36"/>
         </w:rPr>
         <w:t>References</w:t>
+      </w:r>
+    </w:p>
+    <w:p>
+      <w:pPr>
+        <w:ind w:left="360" w:firstLine="360"/>
+        <w:rPr>
+          <w:color w:val="000000" w:themeColor="text1"/>
+        </w:rPr>
+      </w:pPr>
+      <w:r>
+        <w:rPr>
+          <w:color w:val="000000" w:themeColor="text1"/>
+        </w:rPr>
+        <w:t>Datase</w:t>
+      </w:r>
+      <w:r>
+        <w:rPr>
+          <w:color w:val="000000" w:themeColor="text1"/>
+        </w:rPr>
+        <w:t>ts link</w:t>
+      </w:r>
+      <w:r>
+        <w:rPr>
+          <w:color w:val="000000" w:themeColor="text1"/>
+        </w:rPr>
+        <w:t xml:space="preserve">: </w:t>
+      </w:r>
+      <w:r>
+        <w:rPr>
+          <w:color w:val="000000" w:themeColor="text1"/>
+        </w:rPr>
+        <w:t>https://www.kaggle.com/eibriel/rdany-conversations</w:t>
       </w:r>
     </w:p>
     <w:p>
@@ -3632,6 +3763,33 @@
       <w:u w:val="single"/>
     </w:rPr>
   </w:style>
+  <w:style w:type="paragraph" w:styleId="BalloonText">
+    <w:name w:val="Balloon Text"/>
+    <w:basedOn w:val="Normal"/>
+    <w:link w:val="BalloonTextChar"/>
+    <w:uiPriority w:val="99"/>
+    <w:semiHidden/>
+    <w:unhideWhenUsed/>
+    <w:rsid w:val="009613DE"/>
+    <w:rPr>
+      <w:rFonts w:ascii="Times New Roman" w:hAnsi="Times New Roman" w:cs="Times New Roman"/>
+      <w:sz w:val="18"/>
+      <w:szCs w:val="18"/>
+    </w:rPr>
+  </w:style>
+  <w:style w:type="character" w:customStyle="1" w:styleId="BalloonTextChar">
+    <w:name w:val="Balloon Text Char"/>
+    <w:basedOn w:val="DefaultParagraphFont"/>
+    <w:link w:val="BalloonText"/>
+    <w:uiPriority w:val="99"/>
+    <w:semiHidden/>
+    <w:rsid w:val="009613DE"/>
+    <w:rPr>
+      <w:rFonts w:ascii="Times New Roman" w:hAnsi="Times New Roman" w:cs="Times New Roman"/>
+      <w:sz w:val="18"/>
+      <w:szCs w:val="18"/>
+    </w:rPr>
+  </w:style>
 </w:styles>
 </file>
 

</xml_diff>